<commit_message>
Download and delete files.
</commit_message>
<xml_diff>
--- a/uploads/experiment1/实验一_2.docx
+++ b/uploads/experiment1/实验一_2.docx
@@ -402,9 +402,6 @@
           <w:numId w:val="13"/>
         </w:numPr>
         <w:ind w:firstLineChars="0"/>
-        <w:rPr>
-          <w:rFonts w:hint="eastAsia"/>
-        </w:rPr>
       </w:pPr>
       <w:r>
         <w:rPr>
@@ -440,9 +437,6 @@
     <w:p>
       <w:pPr>
         <w:ind w:firstLine="420"/>
-        <w:rPr>
-          <w:rFonts w:hint="eastAsia"/>
-        </w:rPr>
       </w:pPr>
       <w:r>
         <w:rPr>
@@ -679,11 +673,6 @@
       </w:r>
     </w:p>
     <w:p>
-      <w:pPr>
-        <w:rPr>
-          <w:rFonts w:hint="eastAsia"/>
-        </w:rPr>
-      </w:pPr>
       <w:r>
         <w:tab/>
       </w:r>
@@ -738,9 +727,6 @@
     <w:p>
       <w:pPr>
         <w:jc w:val="center"/>
-        <w:rPr>
-          <w:rFonts w:hint="eastAsia"/>
-        </w:rPr>
       </w:pPr>
       <w:r>
         <w:rPr>
@@ -815,9 +801,9 @@
           <w:noProof/>
         </w:rPr>
         <w:drawing>
-          <wp:inline distT="0" distB="0" distL="0" distR="0" wp14:anchorId="0E3363E4" wp14:editId="099C0471">
-            <wp:extent cx="3928876" cy="2333625"/>
-            <wp:effectExtent l="0" t="0" r="0" b="0"/>
+          <wp:inline distT="0" distB="0" distL="0" distR="0" wp14:anchorId="0E3363E4" wp14:editId="4D3F1470">
+            <wp:extent cx="3688080" cy="2190601"/>
+            <wp:effectExtent l="0" t="0" r="7620" b="635"/>
             <wp:docPr id="8" name="图片 8"/>
             <wp:cNvGraphicFramePr>
               <a:graphicFrameLocks xmlns:a="http://schemas.openxmlformats.org/drawingml/2006/main" noChangeAspect="1"/>
@@ -838,7 +824,7 @@
                   <pic:spPr>
                     <a:xfrm>
                       <a:off x="0" y="0"/>
-                      <a:ext cx="3973766" cy="2360289"/>
+                      <a:ext cx="3735534" cy="2218787"/>
                     </a:xfrm>
                     <a:prstGeom prst="rect">
                       <a:avLst/>
@@ -859,7 +845,19 @@
         <w:rPr>
           <w:rFonts w:hint="eastAsia"/>
         </w:rPr>
-        <w:t>分别再轨道</w:t>
+        <w:t>分别</w:t>
+      </w:r>
+      <w:r>
+        <w:rPr>
+          <w:rFonts w:hint="eastAsia"/>
+        </w:rPr>
+        <w:t>在</w:t>
+      </w:r>
+      <w:r>
+        <w:rPr>
+          <w:rFonts w:hint="eastAsia"/>
+        </w:rPr>
+        <w:t>轨道</w:t>
       </w:r>
       <w:r>
         <w:rPr>
@@ -949,6 +947,54 @@
         <w:t>”</w:t>
       </w:r>
       <w:proofErr w:type="gramEnd"/>
+      <w:r>
+        <w:rPr>
+          <w:rFonts w:hint="eastAsia"/>
+        </w:rPr>
+        <w:t>，调高轨道</w:t>
+      </w:r>
+      <w:r>
+        <w:rPr>
+          <w:rFonts w:hint="eastAsia"/>
+        </w:rPr>
+        <w:t>1</w:t>
+      </w:r>
+      <w:r>
+        <w:rPr>
+          <w:rFonts w:hint="eastAsia"/>
+        </w:rPr>
+        <w:t>音量到</w:t>
+      </w:r>
+      <w:r>
+        <w:rPr>
+          <w:rFonts w:hint="eastAsia"/>
+        </w:rPr>
+        <w:t>5</w:t>
+      </w:r>
+      <w:r>
+        <w:rPr>
+          <w:rFonts w:hint="eastAsia"/>
+        </w:rPr>
+        <w:t>，调低轨道</w:t>
+      </w:r>
+      <w:r>
+        <w:rPr>
+          <w:rFonts w:hint="eastAsia"/>
+        </w:rPr>
+        <w:t>2</w:t>
+      </w:r>
+      <w:r>
+        <w:rPr>
+          <w:rFonts w:hint="eastAsia"/>
+        </w:rPr>
+        <w:t>音量到</w:t>
+      </w:r>
+      <w:r>
+        <w:rPr>
+          <w:rFonts w:hint="eastAsia"/>
+        </w:rPr>
+        <w:t>-10</w:t>
+      </w:r>
       <w:r>
         <w:rPr>
           <w:rFonts w:hint="eastAsia"/>
@@ -1002,11 +1048,6 @@
       </w:r>
     </w:p>
     <w:p>
-      <w:pPr>
-        <w:rPr>
-          <w:rFonts w:hint="eastAsia"/>
-        </w:rPr>
-      </w:pPr>
       <w:r>
         <w:tab/>
       </w:r>
@@ -1052,6 +1093,9 @@
     <w:p>
       <w:pPr>
         <w:jc w:val="center"/>
+        <w:rPr>
+          <w:rFonts w:hint="eastAsia"/>
+        </w:rPr>
       </w:pPr>
       <w:r>
         <w:rPr>
@@ -1100,13 +1144,6 @@
           </wp:inline>
         </w:drawing>
       </w:r>
-    </w:p>
-    <w:p>
-      <w:pPr>
-        <w:rPr>
-          <w:rFonts w:hint="eastAsia"/>
-        </w:rPr>
-      </w:pPr>
       <w:bookmarkStart w:id="0" w:name="_GoBack"/>
       <w:bookmarkEnd w:id="0"/>
     </w:p>

</xml_diff>